<commit_message>
avance en informe EJ1
</commit_message>
<xml_diff>
--- a/EJ1/Informe preliminar/ej1.docx
+++ b/EJ1/Informe preliminar/ej1.docx
@@ -331,7 +331,7 @@
           <w:noProof/>
         </w:rPr>
         <w:drawing>
-          <wp:anchor distT="0" distB="0" distL="114300" distR="114300" simplePos="0" relativeHeight="251658240" behindDoc="1" locked="0" layoutInCell="1" allowOverlap="1">
+          <wp:anchor distT="0" distB="0" distL="114300" distR="114300" simplePos="0" relativeHeight="251658240" behindDoc="1" locked="0" layoutInCell="1" allowOverlap="1" wp14:anchorId="506487CA" wp14:editId="3BBA1E61">
             <wp:simplePos x="0" y="0"/>
             <wp:positionH relativeFrom="margin">
               <wp:posOffset>457835</wp:posOffset>
@@ -609,7 +609,7 @@
           <w:noProof/>
         </w:rPr>
         <w:drawing>
-          <wp:anchor distT="0" distB="0" distL="114300" distR="114300" simplePos="0" relativeHeight="251659264" behindDoc="0" locked="0" layoutInCell="1" allowOverlap="1">
+          <wp:anchor distT="0" distB="0" distL="114300" distR="114300" simplePos="0" relativeHeight="251659264" behindDoc="0" locked="0" layoutInCell="1" allowOverlap="1" wp14:anchorId="6E2C44CE" wp14:editId="33587D4F">
             <wp:simplePos x="0" y="0"/>
             <wp:positionH relativeFrom="margin">
               <wp:align>center</wp:align>
@@ -681,32 +681,253 @@
       <w:r>
         <w:t>CrossoverDistortion</w:t>
       </w:r>
+      <w:r>
+        <w:t>Sample.png</w:t>
+      </w:r>
+    </w:p>
+    <w:p>
+      <w:pPr>
+        <w:jc w:val="both"/>
+      </w:pPr>
+    </w:p>
+    <w:p>
+      <w:pPr>
+        <w:jc w:val="both"/>
+      </w:pPr>
+      <w:r>
+        <w:t xml:space="preserve">Cuando la tensión de input se acerca a los rangos antes mencionados, un transistor se pone en modo de corte y el otro en modo saturación. En esta conmutación entre transistores se produce un efecto alineal, dada la alinealidad de la curva característica de salida de un transistor. De esta forma, la señal de salida no “sigue” en forma a la señal de entrada, por lo que se produce una ruptura en el lazo de alimentación en el circuito. Luego, obtenemos un recorte de la señal de salida, como se muestra en la figura anterior. </w:t>
+      </w:r>
+    </w:p>
+    <w:p>
+      <w:pPr>
+        <w:jc w:val="both"/>
+      </w:pPr>
+      <w:r>
+        <w:t>Esto nuevamente tiene impacto sobre la medición de la señal, dado que esta no refleja el comportamiento esperado del circuito. Para compensar este efecto se encontró que es especialmente útil superponer un nivel de continua sobre la señal que se inyecte al circuito. Esto ayuda a disminuir este efecto, en la mayoría de los casos. Dicho nivel de offset en la señal fue agregado de forma totalmente empírica a cada medición, en función de lo reflejado en la salida en la pantalla del osciloscopio.</w:t>
+      </w:r>
+    </w:p>
+    <w:p>
+      <w:pPr>
+        <w:jc w:val="both"/>
+      </w:pPr>
+      <w:r>
+        <w:t>A continuación se muestran ejemplos de esta distorsión en las sucesivas mediciones practicadas.</w:t>
+      </w:r>
+    </w:p>
+    <w:p>
+      <w:pPr>
+        <w:jc w:val="both"/>
+        <w:rPr>
+          <w:color w:val="FF0000"/>
+        </w:rPr>
+      </w:pPr>
+      <w:r>
+        <w:rPr>
+          <w:color w:val="FF0000"/>
+        </w:rPr>
+        <w:t xml:space="preserve">/ </w:t>
+      </w:r>
+      <w:r>
+        <w:rPr>
+          <w:color w:val="FF0000"/>
+        </w:rPr>
+        <w:t xml:space="preserve">tablas y fotos (o .CSV) de </w:t>
+      </w:r>
+      <w:r>
+        <w:rPr>
+          <w:color w:val="FF0000"/>
+        </w:rPr>
+        <w:t>crossover distortion en algún lado.</w:t>
+      </w:r>
+    </w:p>
+    <w:p>
+      <w:pPr>
+        <w:jc w:val="both"/>
+        <w:rPr>
+          <w:color w:val="FF0000"/>
+        </w:rPr>
+      </w:pPr>
+    </w:p>
+    <w:p>
+      <w:pPr>
+        <w:jc w:val="both"/>
+        <w:rPr>
+          <w:b/>
+          <w:bCs/>
+        </w:rPr>
+      </w:pPr>
+      <w:r>
+        <w:rPr>
+          <w:b/>
+          <w:bCs/>
+        </w:rPr>
+        <w:t>3</w:t>
+      </w:r>
+      <w:r>
+        <w:rPr>
+          <w:b/>
+          <w:bCs/>
+        </w:rPr>
+        <w:t>.</w:t>
+      </w:r>
+      <w:r>
+        <w:rPr>
+          <w:b/>
+          <w:bCs/>
+        </w:rPr>
+        <w:t xml:space="preserve"> </w:t>
+      </w:r>
+      <w:r>
+        <w:rPr>
+          <w:b/>
+          <w:bCs/>
+        </w:rPr>
+        <w:t>Medición de impedancia de entrada</w:t>
+      </w:r>
+    </w:p>
+    <w:p>
+      <w:pPr>
+        <w:jc w:val="both"/>
+      </w:pPr>
+      <w:r>
+        <w:t>La impedancia de entrada del circuito representa lo que “ve” la fuente que lo alimenta cuando se lo conecta. Este valor de impedancia variará con la frecuencia, debido a que no es puramente resistiva por como esta conformado el amplificador operacional. Para medir dicho valor se procedió a conectar un</w:t>
+      </w:r>
+      <w:r>
+        <w:t xml:space="preserve"> resistor</w:t>
+      </w:r>
+      <w:r>
+        <w:t xml:space="preserve"> en serie a la entrada del circuito. De esta forma, si se mide la tensión de antes y después </w:t>
+      </w:r>
+      <w:r>
+        <w:t>del resistor</w:t>
+      </w:r>
+      <w:r>
+        <w:t xml:space="preserve"> se podrá obtener indirectamente la tensión de alimentación del circuito a medir, y la corriente que circula por el mismo. Haciendo el cociente entre estas dos últimas obtenemos el valor de impedancia de entrada para cada frecuencia. </w:t>
+      </w:r>
+    </w:p>
+    <w:p>
+      <w:pPr>
+        <w:jc w:val="both"/>
+      </w:pPr>
+      <w:r>
+        <w:t xml:space="preserve">Hay que tener especial cuidado al elegir el resistor que se coloca en serie, debido a que se </w:t>
+      </w:r>
+      <w:r>
+        <w:t>forma</w:t>
+      </w:r>
+      <w:r>
+        <w:t xml:space="preserve"> un divisor de tensión entre este componente y la impedancia del circuito a medir. Es importante buscar que la tensión que cae en ambas impedancias sea lo más parecida posible. De esta forma se mejora el proceso de medición. Para tener una noción aproximada del orden de magnitud de la impedancia de entrada, se simuló cada circuito en LTSpice. En este aspecto cabe destacar que se agregaron a la simulación la impedancia de las puntas del osciloscopio, que influyen en el resultado. </w:t>
+      </w:r>
+    </w:p>
+    <w:p>
+      <w:pPr>
+        <w:jc w:val="both"/>
+      </w:pPr>
+      <w:r>
+        <w:t>A continuación se reproducen los resultados de las seis mediciones, superponiendo curvas teóricas, simuladas y medidas.</w:t>
+      </w:r>
+    </w:p>
+    <w:p>
+      <w:pPr>
+        <w:rPr>
+          <w:color w:val="FF0000"/>
+        </w:rPr>
+      </w:pPr>
+      <w:r>
+        <w:rPr>
+          <w:color w:val="FF0000"/>
+        </w:rPr>
+        <w:t>/ acá van los gráficos</w:t>
+      </w:r>
+      <w:r>
+        <w:rPr>
+          <w:color w:val="FF0000"/>
+        </w:rPr>
+        <w:t xml:space="preserve"> de </w:t>
+      </w:r>
+      <w:r>
+        <w:rPr>
+          <w:color w:val="FF0000"/>
+        </w:rPr>
+        <w:t>Zin</w:t>
+      </w:r>
+      <w:r>
+        <w:rPr>
+          <w:color w:val="FF0000"/>
+        </w:rPr>
+        <w:t xml:space="preserve"> (mediciones + simulación</w:t>
+      </w:r>
+      <w:r>
+        <w:rPr>
+          <w:color w:val="FF0000"/>
+        </w:rPr>
+        <w:t xml:space="preserve"> + teórico</w:t>
+      </w:r>
+      <w:r>
+        <w:rPr>
+          <w:color w:val="FF0000"/>
+        </w:rPr>
+        <w:t xml:space="preserve">, son 6 </w:t>
+      </w:r>
+      <w:r>
+        <w:rPr>
+          <mc:AlternateContent>
+            <mc:Choice Requires="w16se"/>
+            <mc:Fallback>
+              <w:rFonts w:ascii="Segoe UI Emoji" w:eastAsia="Segoe UI Emoji" w:hAnsi="Segoe UI Emoji" w:cs="Segoe UI Emoji"/>
+            </mc:Fallback>
+          </mc:AlternateContent>
+          <w:color w:val="FF0000"/>
+        </w:rPr>
+        <mc:AlternateContent>
+          <mc:Choice Requires="w16se">
+            <w16se:symEx w16se:font="Segoe UI Emoji" w16se:char="2639"/>
+          </mc:Choice>
+          <mc:Fallback>
+            <w:t>☹</w:t>
+          </mc:Fallback>
+        </mc:AlternateContent>
+      </w:r>
+      <w:r>
+        <w:rPr>
+          <w:color w:val="FF0000"/>
+        </w:rPr>
+        <w:t>)</w:t>
+      </w:r>
+    </w:p>
+    <w:p>
+      <w:pPr>
+        <w:jc w:val="both"/>
+      </w:pPr>
+    </w:p>
+    <w:p>
+      <w:pPr>
+        <w:jc w:val="both"/>
+        <w:rPr>
+          <w:b/>
+          <w:bCs/>
+        </w:rPr>
+      </w:pPr>
+      <w:r>
+        <w:rPr>
+          <w:b/>
+          <w:bCs/>
+        </w:rPr>
+        <w:t>4. Influencia del GBP en respuesta en frecuencia</w:t>
+      </w:r>
+    </w:p>
+    <w:p>
+      <w:pPr>
+        <w:jc w:val="both"/>
+      </w:pPr>
+      <w:r>
+        <w:t xml:space="preserve">El gain-bandwidth product (o GBP por sus siglas) es el producto entre el ancho de banda y la ganancia máxima que presenta el amplificador operacional. </w:t>
+      </w:r>
+      <w:r>
+        <w:t>El ancho de banda está caracterizado por la distancia entre el cero y el polo que presente la respuesta en frecuencia. Luego, si tenemos diversos amplificadores operacionales con distintos valores de GBP obtendremos polos en lugares distintos, cambiando la forma de la respuesta en frecuencia.</w:t>
+      </w:r>
       <w:bookmarkStart w:id="0" w:name="_GoBack"/>
       <w:bookmarkEnd w:id="0"/>
-      <w:r>
-        <w:t>Sample.png</w:t>
-      </w:r>
-    </w:p>
-    <w:p>
-      <w:pPr>
-        <w:jc w:val="both"/>
-      </w:pPr>
-    </w:p>
-    <w:p>
-      <w:pPr>
-        <w:jc w:val="both"/>
-      </w:pPr>
-      <w:r>
-        <w:t xml:space="preserve">Cuando la tensión de input se acerca a los rangos antes mencionados, un transistor se pone en modo de corte y el otro en modo saturación. En esta conmutación entre transistores se produce un efecto alineal, dada la alinealidad de la curva característica de salida de un transistor. De esta forma, la señal de salida no “sigue” en forma a la señal de entrada, por lo que se produce una ruptura en el lazo de alimentación en el circuito. Luego, obtenemos un recorte de la señal de salida, como se muestra en la figura anterior. </w:t>
-      </w:r>
-    </w:p>
-    <w:p>
-      <w:pPr>
-        <w:jc w:val="both"/>
-      </w:pPr>
-      <w:r>
-        <w:t>Esto nuevamente tiene impacto sobre la medición de la señal, dado que esta no refleja el comportamiento esperado del circuito. Para compensar este efecto se encontró que es especialmente útil superponer un nivel de continua sobre la señal que se inyecte al circuito. Esto ayuda a disminuir este efecto, en la mayoría de los casos. Dicho nivel de offset en la señal fue agregado de forma totalmente empírica a cada medición, en función de lo reflejado en la salida en la pantalla del osciloscopio.</w:t>
-      </w:r>
     </w:p>
     <w:sectPr>
       <w:pgSz w:w="11906" w:h="16838"/>
@@ -962,6 +1183,7 @@
     <w:lsdException w:name="HTML Sample" w:semiHidden="1" w:unhideWhenUsed="1"/>
     <w:lsdException w:name="HTML Typewriter" w:semiHidden="1" w:unhideWhenUsed="1"/>
     <w:lsdException w:name="HTML Variable" w:semiHidden="1" w:unhideWhenUsed="1"/>
+    <w:lsdException w:name="Normal Table" w:semiHidden="1" w:unhideWhenUsed="1"/>
     <w:lsdException w:name="annotation subject" w:semiHidden="1" w:unhideWhenUsed="1"/>
     <w:lsdException w:name="No List" w:semiHidden="1" w:unhideWhenUsed="1"/>
     <w:lsdException w:name="Outline List 1" w:semiHidden="1" w:unhideWhenUsed="1"/>
@@ -1007,9 +1229,11 @@
     <w:lsdException w:name="Table Subtle 1" w:semiHidden="1" w:unhideWhenUsed="1"/>
     <w:lsdException w:name="Table Subtle 2" w:semiHidden="1" w:unhideWhenUsed="1"/>
     <w:lsdException w:name="Table Web 1" w:semiHidden="1" w:unhideWhenUsed="1"/>
+    <w:lsdException w:name="Table Web 2" w:semiHidden="1" w:unhideWhenUsed="1"/>
     <w:lsdException w:name="Table Web 3" w:semiHidden="1" w:unhideWhenUsed="1"/>
     <w:lsdException w:name="Balloon Text" w:semiHidden="1" w:unhideWhenUsed="1"/>
     <w:lsdException w:name="Table Grid" w:uiPriority="39"/>
+    <w:lsdException w:name="Table Theme" w:semiHidden="1" w:unhideWhenUsed="1"/>
     <w:lsdException w:name="Placeholder Text" w:semiHidden="1"/>
     <w:lsdException w:name="No Spacing" w:uiPriority="1" w:qFormat="1"/>
     <w:lsdException w:name="Light Shading" w:uiPriority="60"/>

</xml_diff>

<commit_message>
terminado el preinforme del ejercicio 1
</commit_message>
<xml_diff>
--- a/EJ1/Informe preliminar/ej1.docx
+++ b/EJ1/Informe preliminar/ej1.docx
@@ -915,14 +915,7 @@
           <w:b/>
           <w:bCs/>
         </w:rPr>
-        <w:t xml:space="preserve">Ganancia en lazo abierto vs frecuencia - LM324 - </w:t>
-      </w:r>
-      <w:r>
-        <w:rPr>
-          <w:b/>
-          <w:bCs/>
-        </w:rPr>
-        <w:t>EJ1_grafico_avol.png</w:t>
+        <w:t>Ganancia en lazo abierto vs frecuencia - LM324 - EJ1_grafico_avol.png</w:t>
       </w:r>
       <w:bookmarkEnd w:id="0"/>
     </w:p>
@@ -1167,42 +1160,7 @@
           <w:b/>
           <w:bCs/>
         </w:rPr>
-        <w:t xml:space="preserve">Ganancia en lazo abierto vs frecuencia - MAX477- </w:t>
-      </w:r>
-      <w:r>
-        <w:rPr>
-          <w:b/>
-          <w:bCs/>
-        </w:rPr>
-        <w:t>EJ1_</w:t>
-      </w:r>
-      <w:r>
-        <w:rPr>
-          <w:b/>
-          <w:bCs/>
-        </w:rPr>
-        <w:t>avol</w:t>
-      </w:r>
-      <w:r>
-        <w:rPr>
-          <w:b/>
-          <w:bCs/>
-        </w:rPr>
-        <w:t>_</w:t>
-      </w:r>
-      <w:r>
-        <w:rPr>
-          <w:b/>
-          <w:bCs/>
-        </w:rPr>
-        <w:t>max477</w:t>
-      </w:r>
-      <w:r>
-        <w:rPr>
-          <w:b/>
-          <w:bCs/>
-        </w:rPr>
-        <w:t>.png</w:t>
+        <w:t>Ganancia en lazo abierto vs frecuencia - MAX477- EJ1_avol_max477.png</w:t>
       </w:r>
     </w:p>
     <w:p>
@@ -1307,18 +1265,454 @@
         <w:pStyle w:val="Normal"/>
         <w:spacing w:before="0" w:after="160"/>
         <w:jc w:val="center"/>
-        <w:rPr>
-          <w:b/>
+        <w:rPr/>
+      </w:pPr>
+      <w:r>
+        <w:rPr>
           <w:b/>
           <w:bCs/>
         </w:rPr>
-      </w:pPr>
-      <w:r>
-        <w:rPr>
+        <w:t>Ganancia a lazo  cerrado – OPA141 – EJ1_avcl_OPA141.png</w:t>
+      </w:r>
+    </w:p>
+    <w:p>
+      <w:pPr>
+        <w:pStyle w:val="Normal"/>
+        <w:spacing w:before="0" w:after="160"/>
+        <w:jc w:val="center"/>
+        <w:rPr>
+          <w:b/>
           <w:b/>
           <w:bCs/>
         </w:rPr>
-        <w:t>Ganancia a lazo  cerrado – OPA141 - EJ1_avcl_OPA141.png</w:t>
+      </w:pPr>
+      <w:r>
+        <w:rPr/>
+      </w:r>
+    </w:p>
+    <w:p>
+      <w:pPr>
+        <w:pStyle w:val="Normal"/>
+        <w:spacing w:before="0" w:after="160"/>
+        <w:jc w:val="left"/>
+        <w:rPr>
+          <w:b w:val="false"/>
+          <w:b w:val="false"/>
+          <w:bCs w:val="false"/>
+        </w:rPr>
+      </w:pPr>
+      <w:r>
+        <w:rPr>
+          <w:b w:val="false"/>
+          <w:bCs w:val="false"/>
+        </w:rPr>
+        <w:t>Por último, psteodemos mencionar al modelo TSX920 de ST. Al igual que el anterior este circuito integrado está diseñado para trabajar a frecuencias del orden de los 10MHz. En este caso el slew rate está afectado por el signo de la pendiente de la señal, valiendo su coeficiente 17.7 y 19.6 volt por microsegundo con pendiente positiva y negativa respectivamente. Desde este punto de vista es apto para la aplicación solicitada.  Por otro lado, abajo se puede observar que la ganancia a lazo abierto es suficiente para obtener gananicia unitaria, en las frecuencias de trabajo del amplificador.</w:t>
+      </w:r>
+    </w:p>
+    <w:p>
+      <w:pPr>
+        <w:pStyle w:val="Normal"/>
+        <w:spacing w:before="0" w:after="160"/>
+        <w:jc w:val="left"/>
+        <w:rPr>
+          <w:b w:val="false"/>
+          <w:b w:val="false"/>
+          <w:bCs w:val="false"/>
+        </w:rPr>
+      </w:pPr>
+      <w:r>
+        <w:rPr>
+          <w:b w:val="false"/>
+          <w:bCs w:val="false"/>
+        </w:rPr>
+      </w:r>
+    </w:p>
+    <w:p>
+      <w:pPr>
+        <w:pStyle w:val="Normal"/>
+        <w:spacing w:before="0" w:after="160"/>
+        <w:jc w:val="left"/>
+        <w:rPr>
+          <w:b w:val="false"/>
+          <w:b w:val="false"/>
+          <w:bCs w:val="false"/>
+        </w:rPr>
+      </w:pPr>
+      <w:r>
+        <w:rPr>
+          <w:b w:val="false"/>
+          <w:bCs w:val="false"/>
+        </w:rPr>
+      </w:r>
+    </w:p>
+    <w:p>
+      <w:pPr>
+        <w:pStyle w:val="Normal"/>
+        <w:spacing w:before="0" w:after="160"/>
+        <w:jc w:val="left"/>
+        <w:rPr>
+          <w:b w:val="false"/>
+          <w:b w:val="false"/>
+          <w:bCs w:val="false"/>
+        </w:rPr>
+      </w:pPr>
+      <w:r>
+        <w:rPr>
+          <w:b w:val="false"/>
+          <w:bCs w:val="false"/>
+        </w:rPr>
+      </w:r>
+    </w:p>
+    <w:p>
+      <w:pPr>
+        <w:pStyle w:val="Normal"/>
+        <w:spacing w:before="0" w:after="160"/>
+        <w:jc w:val="left"/>
+        <w:rPr>
+          <w:b w:val="false"/>
+          <w:b w:val="false"/>
+          <w:bCs w:val="false"/>
+        </w:rPr>
+      </w:pPr>
+      <w:r>
+        <w:rPr>
+          <w:b w:val="false"/>
+          <w:bCs w:val="false"/>
+        </w:rPr>
+      </w:r>
+    </w:p>
+    <w:p>
+      <w:pPr>
+        <w:pStyle w:val="Normal"/>
+        <w:spacing w:before="0" w:after="160"/>
+        <w:jc w:val="left"/>
+        <w:rPr>
+          <w:b w:val="false"/>
+          <w:b w:val="false"/>
+          <w:bCs w:val="false"/>
+        </w:rPr>
+      </w:pPr>
+      <w:r>
+        <w:rPr>
+          <w:b w:val="false"/>
+          <w:bCs w:val="false"/>
+        </w:rPr>
+      </w:r>
+    </w:p>
+    <w:p>
+      <w:pPr>
+        <w:pStyle w:val="Normal"/>
+        <w:spacing w:before="0" w:after="160"/>
+        <w:jc w:val="left"/>
+        <w:rPr>
+          <w:b w:val="false"/>
+          <w:b w:val="false"/>
+          <w:bCs w:val="false"/>
+        </w:rPr>
+      </w:pPr>
+      <w:r>
+        <w:rPr>
+          <w:b w:val="false"/>
+          <w:bCs w:val="false"/>
+        </w:rPr>
+        <w:drawing>
+          <wp:anchor behindDoc="0" distT="0" distB="0" distL="0" distR="0" simplePos="0" locked="0" layoutInCell="1" allowOverlap="1" relativeHeight="7">
+            <wp:simplePos x="0" y="0"/>
+            <wp:positionH relativeFrom="column">
+              <wp:posOffset>233045</wp:posOffset>
+            </wp:positionH>
+            <wp:positionV relativeFrom="paragraph">
+              <wp:posOffset>-431800</wp:posOffset>
+            </wp:positionV>
+            <wp:extent cx="4781550" cy="3743325"/>
+            <wp:effectExtent l="0" t="0" r="0" b="0"/>
+            <wp:wrapSquare wrapText="largest"/>
+            <wp:docPr id="6" name="Image4" descr=""/>
+            <wp:cNvGraphicFramePr>
+              <a:graphicFrameLocks xmlns:a="http://schemas.openxmlformats.org/drawingml/2006/main" noChangeAspect="1"/>
+            </wp:cNvGraphicFramePr>
+            <a:graphic xmlns:a="http://schemas.openxmlformats.org/drawingml/2006/main">
+              <a:graphicData uri="http://schemas.openxmlformats.org/drawingml/2006/picture">
+                <pic:pic xmlns:pic="http://schemas.openxmlformats.org/drawingml/2006/picture">
+                  <pic:nvPicPr>
+                    <pic:cNvPr id="6" name="Image4" descr=""/>
+                    <pic:cNvPicPr>
+                      <a:picLocks noChangeAspect="1" noChangeArrowheads="1"/>
+                    </pic:cNvPicPr>
+                  </pic:nvPicPr>
+                  <pic:blipFill>
+                    <a:blip r:embed="rId7"/>
+                    <a:stretch>
+                      <a:fillRect/>
+                    </a:stretch>
+                  </pic:blipFill>
+                  <pic:spPr bwMode="auto">
+                    <a:xfrm>
+                      <a:off x="0" y="0"/>
+                      <a:ext cx="4781550" cy="3743325"/>
+                    </a:xfrm>
+                    <a:prstGeom prst="rect">
+                      <a:avLst/>
+                    </a:prstGeom>
+                  </pic:spPr>
+                </pic:pic>
+              </a:graphicData>
+            </a:graphic>
+          </wp:anchor>
+        </w:drawing>
+      </w:r>
+    </w:p>
+    <w:p>
+      <w:pPr>
+        <w:pStyle w:val="Normal"/>
+        <w:spacing w:before="0" w:after="160"/>
+        <w:jc w:val="left"/>
+        <w:rPr>
+          <w:b w:val="false"/>
+          <w:b w:val="false"/>
+          <w:bCs w:val="false"/>
+        </w:rPr>
+      </w:pPr>
+      <w:r>
+        <w:rPr>
+          <w:b w:val="false"/>
+          <w:bCs w:val="false"/>
+        </w:rPr>
+      </w:r>
+    </w:p>
+    <w:p>
+      <w:pPr>
+        <w:pStyle w:val="Normal"/>
+        <w:spacing w:before="0" w:after="160"/>
+        <w:jc w:val="left"/>
+        <w:rPr>
+          <w:b w:val="false"/>
+          <w:b w:val="false"/>
+          <w:bCs w:val="false"/>
+        </w:rPr>
+      </w:pPr>
+      <w:r>
+        <w:rPr>
+          <w:b w:val="false"/>
+          <w:bCs w:val="false"/>
+        </w:rPr>
+      </w:r>
+    </w:p>
+    <w:p>
+      <w:pPr>
+        <w:pStyle w:val="Normal"/>
+        <w:spacing w:before="0" w:after="160"/>
+        <w:jc w:val="left"/>
+        <w:rPr>
+          <w:b w:val="false"/>
+          <w:b w:val="false"/>
+          <w:bCs w:val="false"/>
+        </w:rPr>
+      </w:pPr>
+      <w:r>
+        <w:rPr>
+          <w:b w:val="false"/>
+          <w:bCs w:val="false"/>
+        </w:rPr>
+      </w:r>
+    </w:p>
+    <w:p>
+      <w:pPr>
+        <w:pStyle w:val="Normal"/>
+        <w:spacing w:before="0" w:after="160"/>
+        <w:jc w:val="left"/>
+        <w:rPr>
+          <w:b w:val="false"/>
+          <w:b w:val="false"/>
+          <w:bCs w:val="false"/>
+        </w:rPr>
+      </w:pPr>
+      <w:r>
+        <w:rPr>
+          <w:b w:val="false"/>
+          <w:bCs w:val="false"/>
+        </w:rPr>
+      </w:r>
+    </w:p>
+    <w:p>
+      <w:pPr>
+        <w:pStyle w:val="Normal"/>
+        <w:spacing w:before="0" w:after="160"/>
+        <w:jc w:val="left"/>
+        <w:rPr>
+          <w:b w:val="false"/>
+          <w:b w:val="false"/>
+          <w:bCs w:val="false"/>
+        </w:rPr>
+      </w:pPr>
+      <w:r>
+        <w:rPr>
+          <w:b w:val="false"/>
+          <w:bCs w:val="false"/>
+        </w:rPr>
+      </w:r>
+    </w:p>
+    <w:p>
+      <w:pPr>
+        <w:pStyle w:val="Normal"/>
+        <w:spacing w:before="0" w:after="160"/>
+        <w:jc w:val="left"/>
+        <w:rPr>
+          <w:b w:val="false"/>
+          <w:b w:val="false"/>
+          <w:bCs w:val="false"/>
+        </w:rPr>
+      </w:pPr>
+      <w:r>
+        <w:rPr>
+          <w:b w:val="false"/>
+          <w:bCs w:val="false"/>
+        </w:rPr>
+      </w:r>
+    </w:p>
+    <w:p>
+      <w:pPr>
+        <w:pStyle w:val="Normal"/>
+        <w:spacing w:before="0" w:after="160"/>
+        <w:jc w:val="left"/>
+        <w:rPr>
+          <w:b w:val="false"/>
+          <w:b w:val="false"/>
+          <w:bCs w:val="false"/>
+        </w:rPr>
+      </w:pPr>
+      <w:r>
+        <w:rPr>
+          <w:b w:val="false"/>
+          <w:bCs w:val="false"/>
+        </w:rPr>
+      </w:r>
+    </w:p>
+    <w:p>
+      <w:pPr>
+        <w:pStyle w:val="Normal"/>
+        <w:spacing w:before="0" w:after="160"/>
+        <w:jc w:val="left"/>
+        <w:rPr>
+          <w:b w:val="false"/>
+          <w:b w:val="false"/>
+          <w:bCs w:val="false"/>
+        </w:rPr>
+      </w:pPr>
+      <w:r>
+        <w:rPr>
+          <w:b w:val="false"/>
+          <w:bCs w:val="false"/>
+        </w:rPr>
+      </w:r>
+    </w:p>
+    <w:p>
+      <w:pPr>
+        <w:pStyle w:val="Normal"/>
+        <w:spacing w:before="0" w:after="160"/>
+        <w:jc w:val="left"/>
+        <w:rPr>
+          <w:b w:val="false"/>
+          <w:b w:val="false"/>
+          <w:bCs w:val="false"/>
+        </w:rPr>
+      </w:pPr>
+      <w:r>
+        <w:rPr>
+          <w:b w:val="false"/>
+          <w:bCs w:val="false"/>
+        </w:rPr>
+      </w:r>
+    </w:p>
+    <w:p>
+      <w:pPr>
+        <w:pStyle w:val="Normal"/>
+        <w:spacing w:before="0" w:after="160"/>
+        <w:jc w:val="left"/>
+        <w:rPr>
+          <w:b w:val="false"/>
+          <w:b w:val="false"/>
+          <w:bCs w:val="false"/>
+        </w:rPr>
+      </w:pPr>
+      <w:r>
+        <w:rPr>
+          <w:b w:val="false"/>
+          <w:bCs w:val="false"/>
+        </w:rPr>
+      </w:r>
+    </w:p>
+    <w:p>
+      <w:pPr>
+        <w:pStyle w:val="Normal"/>
+        <w:spacing w:before="0" w:after="160"/>
+        <w:jc w:val="left"/>
+        <w:rPr>
+          <w:b w:val="false"/>
+          <w:b w:val="false"/>
+          <w:bCs w:val="false"/>
+        </w:rPr>
+      </w:pPr>
+      <w:r>
+        <w:rPr>
+          <w:b w:val="false"/>
+          <w:bCs w:val="false"/>
+        </w:rPr>
+      </w:r>
+    </w:p>
+    <w:p>
+      <w:pPr>
+        <w:pStyle w:val="Normal"/>
+        <w:spacing w:before="0" w:after="160"/>
+        <w:jc w:val="center"/>
+        <w:rPr>
+          <w:b/>
+          <w:b/>
+          <w:bCs/>
+        </w:rPr>
+      </w:pPr>
+      <w:r>
+        <w:rPr>
+          <w:b/>
+          <w:bCs/>
+        </w:rPr>
+        <w:t>Ganancia a lazo abierto vs frecuencia – TSX920 – EJ1_avol_tsx920.png</w:t>
+      </w:r>
+    </w:p>
+    <w:p>
+      <w:pPr>
+        <w:pStyle w:val="Normal"/>
+        <w:spacing w:before="0" w:after="160"/>
+        <w:jc w:val="center"/>
+        <w:rPr>
+          <w:b/>
+          <w:b/>
+          <w:bCs/>
+        </w:rPr>
+      </w:pPr>
+      <w:r>
+        <w:rPr>
+          <w:b/>
+          <w:bCs/>
+        </w:rPr>
+      </w:r>
+    </w:p>
+    <w:p>
+      <w:pPr>
+        <w:pStyle w:val="Normal"/>
+        <w:spacing w:before="0" w:after="160"/>
+        <w:jc w:val="left"/>
+        <w:rPr>
+          <w:b/>
+          <w:b/>
+          <w:bCs/>
+        </w:rPr>
+      </w:pPr>
+      <w:r>
+        <w:rPr>
+          <w:b/>
+          <w:bCs/>
+        </w:rPr>
       </w:r>
     </w:p>
     <w:sectPr>
@@ -1422,6 +1816,7 @@
   <w:abstractNum w:abstractNumId="2">
     <w:lvl w:ilvl="0">
       <w:start w:val="1"/>
+      <w:pStyle w:val="Heading1"/>
       <w:numFmt w:val="none"/>
       <w:suff w:val="nothing"/>
       <w:lvlText w:val=""/>
@@ -1526,7 +1921,6 @@
     <w:rPrDefault>
       <w:rPr>
         <w:rFonts w:ascii="Calibri" w:hAnsi="Calibri" w:eastAsia="Calibri" w:cs="" w:asciiTheme="minorHAnsi" w:cstheme="minorBidi" w:eastAsiaTheme="minorHAnsi" w:hAnsiTheme="minorHAnsi"/>
-        <w:sz w:val="22"/>
         <w:szCs w:val="22"/>
         <w:lang w:val="es-AR" w:eastAsia="en-US" w:bidi="ar-SA"/>
       </w:rPr>
@@ -1932,6 +2326,23 @@
       <w:lang w:val="es-AR" w:eastAsia="en-US" w:bidi="ar-SA"/>
     </w:rPr>
   </w:style>
+  <w:style w:type="paragraph" w:styleId="Heading1">
+    <w:name w:val="Heading 1"/>
+    <w:basedOn w:val="Heading"/>
+    <w:next w:val="TextBody"/>
+    <w:qFormat/>
+    <w:pPr>
+      <w:spacing w:before="240" w:after="120"/>
+      <w:outlineLvl w:val="0"/>
+    </w:pPr>
+    <w:rPr>
+      <w:rFonts w:ascii="Liberation Serif" w:hAnsi="Liberation Serif" w:eastAsia="DejaVu Sans" w:cs="DejaVu Sans"/>
+      <w:b/>
+      <w:bCs/>
+      <w:sz w:val="48"/>
+      <w:szCs w:val="48"/>
+    </w:rPr>
+  </w:style>
   <w:style w:type="character" w:styleId="DefaultParagraphFont" w:default="1">
     <w:name w:val="Default Paragraph Font"/>
     <w:uiPriority w:val="1"/>

</xml_diff>